<commit_message>
Add server side session management incl. valtio session
</commit_message>
<xml_diff>
--- a/Design/Session management.docx
+++ b/Design/Session management.docx
@@ -71,6 +71,7 @@
       </w:pPr>
       <w:r>
         <w:rPr/>
+        <w:t>2</w:t>
       </w:r>
     </w:p>
     <w:p>
@@ -127,7 +128,6 @@
         <w:jc w:val="left"/>
         <w:rPr/>
       </w:pPr>
-      <w:bookmarkStart w:id="0" w:name="__DdeLink__8_2227328069"/>
       <w:r>
         <w:rPr/>
         <w:t>Insert into session</w:t>
@@ -160,12 +160,10 @@
         <w:jc w:val="left"/>
         <w:rPr/>
       </w:pPr>
-      <w:bookmarkStart w:id="1" w:name="__DdeLink__8_2227328069"/>
       <w:r>
         <w:rPr/>
         <w:t>expiry_timestamp = 2 Hours</w:t>
       </w:r>
-      <w:bookmarkEnd w:id="1"/>
     </w:p>
     <w:p>
       <w:pPr>
@@ -307,6 +305,389 @@
         <w:pStyle w:val="Normal"/>
         <w:numPr>
           <w:ilvl w:val="0"/>
+          <w:numId w:val="6"/>
+        </w:numPr>
+        <w:bidi w:val="0"/>
+        <w:jc w:val="left"/>
+        <w:rPr/>
+      </w:pPr>
+      <w:r>
+        <w:rPr/>
+        <w:t>Generate session token (5 mins expiry)</w:t>
+      </w:r>
+    </w:p>
+    <w:p>
+      <w:pPr>
+        <w:pStyle w:val="Normal"/>
+        <w:numPr>
+          <w:ilvl w:val="0"/>
+          <w:numId w:val="6"/>
+        </w:numPr>
+        <w:bidi w:val="0"/>
+        <w:jc w:val="left"/>
+        <w:rPr/>
+      </w:pPr>
+      <w:r>
+        <w:rPr/>
+        <w:t>Insert into session</w:t>
+      </w:r>
+    </w:p>
+    <w:p>
+      <w:pPr>
+        <w:pStyle w:val="Normal"/>
+        <w:numPr>
+          <w:ilvl w:val="1"/>
+          <w:numId w:val="6"/>
+        </w:numPr>
+        <w:bidi w:val="0"/>
+        <w:jc w:val="left"/>
+        <w:rPr/>
+      </w:pPr>
+      <w:r>
+        <w:rPr/>
+        <w:t>token = value from a</w:t>
+      </w:r>
+    </w:p>
+    <w:p>
+      <w:pPr>
+        <w:pStyle w:val="Normal"/>
+        <w:numPr>
+          <w:ilvl w:val="1"/>
+          <w:numId w:val="6"/>
+        </w:numPr>
+        <w:bidi w:val="0"/>
+        <w:jc w:val="left"/>
+        <w:rPr/>
+      </w:pPr>
+      <w:r>
+        <w:rPr/>
+        <w:t>expiry_timestamp = 5 mins</w:t>
+      </w:r>
+    </w:p>
+    <w:p>
+      <w:pPr>
+        <w:pStyle w:val="Normal"/>
+        <w:bidi w:val="0"/>
+        <w:jc w:val="left"/>
+        <w:rPr/>
+      </w:pPr>
+      <w:r>
+        <w:rPr/>
+      </w:r>
+    </w:p>
+    <w:p>
+      <w:pPr>
+        <w:pStyle w:val="Normal"/>
+        <w:bidi w:val="0"/>
+        <w:jc w:val="left"/>
+        <w:rPr/>
+      </w:pPr>
+      <w:r>
+        <w:rPr/>
+        <w:t>User logs in</w:t>
+      </w:r>
+    </w:p>
+    <w:p>
+      <w:pPr>
+        <w:pStyle w:val="Normal"/>
+        <w:numPr>
+          <w:ilvl w:val="0"/>
+          <w:numId w:val="7"/>
+        </w:numPr>
+        <w:bidi w:val="0"/>
+        <w:jc w:val="left"/>
+        <w:rPr/>
+      </w:pPr>
+      <w:r>
+        <w:rPr/>
+        <w:t xml:space="preserve">Generate session token </w:t>
+      </w:r>
+      <w:r>
+        <w:rPr/>
+        <w:t>(24 hours expiry)</w:t>
+      </w:r>
+    </w:p>
+    <w:p>
+      <w:pPr>
+        <w:pStyle w:val="Normal"/>
+        <w:numPr>
+          <w:ilvl w:val="0"/>
+          <w:numId w:val="7"/>
+        </w:numPr>
+        <w:bidi w:val="0"/>
+        <w:jc w:val="left"/>
+        <w:rPr/>
+      </w:pPr>
+      <w:r>
+        <w:rPr/>
+        <w:t>Insert into session</w:t>
+      </w:r>
+    </w:p>
+    <w:p>
+      <w:pPr>
+        <w:pStyle w:val="Normal"/>
+        <w:numPr>
+          <w:ilvl w:val="1"/>
+          <w:numId w:val="7"/>
+        </w:numPr>
+        <w:bidi w:val="0"/>
+        <w:jc w:val="left"/>
+        <w:rPr/>
+      </w:pPr>
+      <w:r>
+        <w:rPr/>
+        <w:t>token = value from a</w:t>
+      </w:r>
+    </w:p>
+    <w:p>
+      <w:pPr>
+        <w:pStyle w:val="Normal"/>
+        <w:numPr>
+          <w:ilvl w:val="1"/>
+          <w:numId w:val="7"/>
+        </w:numPr>
+        <w:bidi w:val="0"/>
+        <w:jc w:val="left"/>
+        <w:rPr/>
+      </w:pPr>
+      <w:r>
+        <w:rPr/>
+        <w:t>expiry_timestamp = 2</w:t>
+      </w:r>
+      <w:r>
+        <w:rPr/>
+        <w:t>4</w:t>
+      </w:r>
+      <w:r>
+        <w:rPr/>
+        <w:t xml:space="preserve"> Hours</w:t>
+      </w:r>
+    </w:p>
+    <w:p>
+      <w:pPr>
+        <w:pStyle w:val="Normal"/>
+        <w:numPr>
+          <w:ilvl w:val="0"/>
+          <w:numId w:val="7"/>
+        </w:numPr>
+        <w:bidi w:val="0"/>
+        <w:jc w:val="left"/>
+        <w:rPr/>
+      </w:pPr>
+      <w:r>
+        <w:rPr/>
+        <w:t>Update Trip</w:t>
+      </w:r>
+    </w:p>
+    <w:p>
+      <w:pPr>
+        <w:pStyle w:val="Normal"/>
+        <w:numPr>
+          <w:ilvl w:val="1"/>
+          <w:numId w:val="7"/>
+        </w:numPr>
+        <w:bidi w:val="0"/>
+        <w:jc w:val="left"/>
+        <w:rPr/>
+      </w:pPr>
+      <w:r>
+        <w:rPr/>
+        <w:t>session_id = „“</w:t>
+      </w:r>
+    </w:p>
+    <w:p>
+      <w:pPr>
+        <w:pStyle w:val="Normal"/>
+        <w:numPr>
+          <w:ilvl w:val="0"/>
+          <w:numId w:val="7"/>
+        </w:numPr>
+        <w:bidi w:val="0"/>
+        <w:jc w:val="left"/>
+        <w:rPr/>
+      </w:pPr>
+      <w:r>
+        <w:rPr/>
+        <w:t>Insert into user_trip</w:t>
+      </w:r>
+    </w:p>
+    <w:p>
+      <w:pPr>
+        <w:pStyle w:val="Normal"/>
+        <w:numPr>
+          <w:ilvl w:val="1"/>
+          <w:numId w:val="7"/>
+        </w:numPr>
+        <w:bidi w:val="0"/>
+        <w:jc w:val="left"/>
+        <w:rPr/>
+      </w:pPr>
+      <w:r>
+        <w:rPr/>
+        <w:t>user_id = id of user l</w:t>
+      </w:r>
+      <w:r>
+        <w:rPr/>
+        <w:t>o</w:t>
+      </w:r>
+      <w:r>
+        <w:rPr/>
+        <w:t>ged in</w:t>
+      </w:r>
+    </w:p>
+    <w:p>
+      <w:pPr>
+        <w:pStyle w:val="Normal"/>
+        <w:numPr>
+          <w:ilvl w:val="1"/>
+          <w:numId w:val="7"/>
+        </w:numPr>
+        <w:bidi w:val="0"/>
+        <w:jc w:val="left"/>
+        <w:rPr/>
+      </w:pPr>
+      <w:r>
+        <w:rPr/>
+        <w:t>trip_id = trip id connected to token (2 hours)</w:t>
+      </w:r>
+    </w:p>
+    <w:p>
+      <w:pPr>
+        <w:pStyle w:val="Normal"/>
+        <w:bidi w:val="0"/>
+        <w:jc w:val="left"/>
+        <w:rPr/>
+      </w:pPr>
+      <w:r>
+        <w:rPr/>
+      </w:r>
+    </w:p>
+    <w:p>
+      <w:pPr>
+        <w:pStyle w:val="Normal"/>
+        <w:bidi w:val="0"/>
+        <w:jc w:val="left"/>
+        <w:rPr/>
+      </w:pPr>
+      <w:r>
+        <w:rPr/>
+      </w:r>
+    </w:p>
+    <w:p>
+      <w:pPr>
+        <w:pStyle w:val="Normal"/>
+        <w:bidi w:val="0"/>
+        <w:jc w:val="left"/>
+        <w:rPr/>
+      </w:pPr>
+      <w:r>
+        <w:rPr/>
+        <w:t>Possible token situations when rerendering the map</w:t>
+      </w:r>
+    </w:p>
+    <w:p>
+      <w:pPr>
+        <w:pStyle w:val="Normal"/>
+        <w:bidi w:val="0"/>
+        <w:jc w:val="left"/>
+        <w:rPr/>
+      </w:pPr>
+      <w:r>
+        <w:rPr/>
+      </w:r>
+    </w:p>
+    <w:p>
+      <w:pPr>
+        <w:pStyle w:val="Normal"/>
+        <w:numPr>
+          <w:ilvl w:val="0"/>
+          <w:numId w:val="3"/>
+        </w:numPr>
+        <w:bidi w:val="0"/>
+        <w:jc w:val="left"/>
+        <w:rPr/>
+      </w:pPr>
+      <w:r>
+        <w:rPr/>
+        <w:t>No Token → 2 hours</w:t>
+      </w:r>
+    </w:p>
+    <w:p>
+      <w:pPr>
+        <w:pStyle w:val="Normal"/>
+        <w:numPr>
+          <w:ilvl w:val="0"/>
+          <w:numId w:val="3"/>
+        </w:numPr>
+        <w:bidi w:val="0"/>
+        <w:jc w:val="left"/>
+        <w:rPr/>
+      </w:pPr>
+      <w:r>
+        <w:rPr/>
+        <w:t>2 hours → 2 hours</w:t>
+      </w:r>
+    </w:p>
+    <w:p>
+      <w:pPr>
+        <w:pStyle w:val="Normal"/>
+        <w:numPr>
+          <w:ilvl w:val="0"/>
+          <w:numId w:val="3"/>
+        </w:numPr>
+        <w:bidi w:val="0"/>
+        <w:jc w:val="left"/>
+        <w:rPr/>
+      </w:pPr>
+      <w:r>
+        <w:rPr/>
+        <w:t>5 mins → 5 mins</w:t>
+      </w:r>
+    </w:p>
+    <w:p>
+      <w:pPr>
+        <w:pStyle w:val="Normal"/>
+        <w:numPr>
+          <w:ilvl w:val="0"/>
+          <w:numId w:val="3"/>
+        </w:numPr>
+        <w:bidi w:val="0"/>
+        <w:jc w:val="left"/>
+        <w:rPr/>
+      </w:pPr>
+      <w:r>
+        <w:rPr/>
+        <w:t>24 hours → 24 hours</w:t>
+      </w:r>
+    </w:p>
+    <w:p>
+      <w:pPr>
+        <w:pStyle w:val="Normal"/>
+        <w:bidi w:val="0"/>
+        <w:jc w:val="left"/>
+        <w:rPr/>
+      </w:pPr>
+      <w:r>
+        <w:rPr/>
+      </w:r>
+    </w:p>
+    <w:p>
+      <w:pPr>
+        <w:pStyle w:val="Normal"/>
+        <w:bidi w:val="0"/>
+        <w:jc w:val="left"/>
+        <w:rPr/>
+      </w:pPr>
+      <w:r>
+        <w:rPr/>
+        <w:t>How to check the token situation</w:t>
+      </w:r>
+    </w:p>
+    <w:p>
+      <w:pPr>
+        <w:pStyle w:val="Normal"/>
+        <w:numPr>
+          <w:ilvl w:val="0"/>
           <w:numId w:val="4"/>
         </w:numPr>
         <w:bidi w:val="0"/>
@@ -315,7 +696,7 @@
       </w:pPr>
       <w:r>
         <w:rPr/>
-        <w:t>Generate session token (5 mins expiry)</w:t>
+        <w:t>No Token: Token === null/undefined</w:t>
       </w:r>
     </w:p>
     <w:p>
@@ -331,14 +712,14 @@
       </w:pPr>
       <w:r>
         <w:rPr/>
-        <w:t>Insert into session</w:t>
-      </w:r>
-    </w:p>
-    <w:p>
-      <w:pPr>
-        <w:pStyle w:val="Normal"/>
-        <w:numPr>
-          <w:ilvl w:val="1"/>
+        <w:t>2 hours token: token === trip.sessionId</w:t>
+      </w:r>
+    </w:p>
+    <w:p>
+      <w:pPr>
+        <w:pStyle w:val="Normal"/>
+        <w:numPr>
+          <w:ilvl w:val="0"/>
           <w:numId w:val="4"/>
         </w:numPr>
         <w:bidi w:val="0"/>
@@ -347,14 +728,14 @@
       </w:pPr>
       <w:r>
         <w:rPr/>
-        <w:t>token = value from a</w:t>
-      </w:r>
-    </w:p>
-    <w:p>
-      <w:pPr>
-        <w:pStyle w:val="Normal"/>
-        <w:numPr>
-          <w:ilvl w:val="1"/>
+        <w:t>5 mins token: token !== trip.sessionId &amp;&amp; tripId !=== user_trip.tripId</w:t>
+      </w:r>
+    </w:p>
+    <w:p>
+      <w:pPr>
+        <w:pStyle w:val="Normal"/>
+        <w:numPr>
+          <w:ilvl w:val="0"/>
           <w:numId w:val="4"/>
         </w:numPr>
         <w:bidi w:val="0"/>
@@ -363,227 +744,7 @@
       </w:pPr>
       <w:r>
         <w:rPr/>
-        <w:t>expiry_timestamp = 5 mins</w:t>
-      </w:r>
-    </w:p>
-    <w:p>
-      <w:pPr>
-        <w:pStyle w:val="Normal"/>
-        <w:bidi w:val="0"/>
-        <w:jc w:val="left"/>
-        <w:rPr/>
-      </w:pPr>
-      <w:r>
-        <w:rPr/>
-      </w:r>
-    </w:p>
-    <w:p>
-      <w:pPr>
-        <w:pStyle w:val="Normal"/>
-        <w:bidi w:val="0"/>
-        <w:jc w:val="left"/>
-        <w:rPr/>
-      </w:pPr>
-      <w:r>
-        <w:rPr/>
-        <w:t>User logs in</w:t>
-      </w:r>
-    </w:p>
-    <w:p>
-      <w:pPr>
-        <w:pStyle w:val="Normal"/>
-        <w:numPr>
-          <w:ilvl w:val="0"/>
-          <w:numId w:val="5"/>
-        </w:numPr>
-        <w:bidi w:val="0"/>
-        <w:jc w:val="left"/>
-        <w:rPr/>
-      </w:pPr>
-      <w:r>
-        <w:rPr/>
-        <w:t xml:space="preserve">Generate session token </w:t>
-      </w:r>
-      <w:r>
-        <w:rPr/>
-        <w:t>(24 hours expiry)</w:t>
-      </w:r>
-    </w:p>
-    <w:p>
-      <w:pPr>
-        <w:pStyle w:val="Normal"/>
-        <w:numPr>
-          <w:ilvl w:val="0"/>
-          <w:numId w:val="5"/>
-        </w:numPr>
-        <w:bidi w:val="0"/>
-        <w:jc w:val="left"/>
-        <w:rPr/>
-      </w:pPr>
-      <w:r>
-        <w:rPr/>
-        <w:t>Insert into session</w:t>
-      </w:r>
-    </w:p>
-    <w:p>
-      <w:pPr>
-        <w:pStyle w:val="Normal"/>
-        <w:numPr>
-          <w:ilvl w:val="1"/>
-          <w:numId w:val="5"/>
-        </w:numPr>
-        <w:bidi w:val="0"/>
-        <w:jc w:val="left"/>
-        <w:rPr/>
-      </w:pPr>
-      <w:r>
-        <w:rPr/>
-        <w:t>token = value from a</w:t>
-      </w:r>
-    </w:p>
-    <w:p>
-      <w:pPr>
-        <w:pStyle w:val="Normal"/>
-        <w:numPr>
-          <w:ilvl w:val="1"/>
-          <w:numId w:val="5"/>
-        </w:numPr>
-        <w:bidi w:val="0"/>
-        <w:jc w:val="left"/>
-        <w:rPr/>
-      </w:pPr>
-      <w:r>
-        <w:rPr/>
-        <w:t>expiry_timestamp = 2</w:t>
-      </w:r>
-      <w:r>
-        <w:rPr/>
-        <w:t>4</w:t>
-      </w:r>
-      <w:r>
-        <w:rPr/>
-        <w:t xml:space="preserve"> Hours</w:t>
-      </w:r>
-    </w:p>
-    <w:p>
-      <w:pPr>
-        <w:pStyle w:val="Normal"/>
-        <w:numPr>
-          <w:ilvl w:val="0"/>
-          <w:numId w:val="5"/>
-        </w:numPr>
-        <w:bidi w:val="0"/>
-        <w:jc w:val="left"/>
-        <w:rPr/>
-      </w:pPr>
-      <w:r>
-        <w:rPr/>
-        <w:t>Update Trip</w:t>
-      </w:r>
-    </w:p>
-    <w:p>
-      <w:pPr>
-        <w:pStyle w:val="Normal"/>
-        <w:numPr>
-          <w:ilvl w:val="1"/>
-          <w:numId w:val="5"/>
-        </w:numPr>
-        <w:bidi w:val="0"/>
-        <w:jc w:val="left"/>
-        <w:rPr/>
-      </w:pPr>
-      <w:r>
-        <w:rPr/>
-        <w:t>session_id = „“</w:t>
-      </w:r>
-    </w:p>
-    <w:p>
-      <w:pPr>
-        <w:pStyle w:val="Normal"/>
-        <w:numPr>
-          <w:ilvl w:val="0"/>
-          <w:numId w:val="5"/>
-        </w:numPr>
-        <w:bidi w:val="0"/>
-        <w:jc w:val="left"/>
-        <w:rPr/>
-      </w:pPr>
-      <w:r>
-        <w:rPr/>
-        <w:t>Insert into user_trip</w:t>
-      </w:r>
-    </w:p>
-    <w:p>
-      <w:pPr>
-        <w:pStyle w:val="Normal"/>
-        <w:numPr>
-          <w:ilvl w:val="1"/>
-          <w:numId w:val="5"/>
-        </w:numPr>
-        <w:bidi w:val="0"/>
-        <w:jc w:val="left"/>
-        <w:rPr/>
-      </w:pPr>
-      <w:r>
-        <w:rPr/>
-        <w:t>user_id = id of user l</w:t>
-      </w:r>
-      <w:r>
-        <w:rPr/>
-        <w:t>o</w:t>
-      </w:r>
-      <w:r>
-        <w:rPr/>
-        <w:t>ged in</w:t>
-      </w:r>
-    </w:p>
-    <w:p>
-      <w:pPr>
-        <w:pStyle w:val="Normal"/>
-        <w:numPr>
-          <w:ilvl w:val="1"/>
-          <w:numId w:val="5"/>
-        </w:numPr>
-        <w:bidi w:val="0"/>
-        <w:jc w:val="left"/>
-        <w:rPr/>
-      </w:pPr>
-      <w:r>
-        <w:rPr/>
-        <w:t>trip_id = trip id connected to token (2 hours)</w:t>
-      </w:r>
-    </w:p>
-    <w:p>
-      <w:pPr>
-        <w:pStyle w:val="Normal"/>
-        <w:bidi w:val="0"/>
-        <w:jc w:val="left"/>
-        <w:rPr/>
-      </w:pPr>
-      <w:r>
-        <w:rPr/>
-      </w:r>
-    </w:p>
-    <w:p>
-      <w:pPr>
-        <w:pStyle w:val="Normal"/>
-        <w:bidi w:val="0"/>
-        <w:jc w:val="left"/>
-        <w:rPr/>
-      </w:pPr>
-      <w:r>
-        <w:rPr/>
-      </w:r>
-    </w:p>
-    <w:p>
-      <w:pPr>
-        <w:pStyle w:val="Normal"/>
-        <w:bidi w:val="0"/>
-        <w:jc w:val="left"/>
-        <w:rPr/>
-      </w:pPr>
-      <w:r>
-        <w:rPr/>
+        <w:t>24 hours token: valtio session state → loggedIn</w:t>
       </w:r>
     </w:p>
     <w:sectPr>
@@ -841,6 +1002,244 @@
   <w:abstractNum w:abstractNumId="3">
     <w:lvl w:ilvl="0">
       <w:start w:val="1"/>
+      <w:numFmt w:val="decimal"/>
+      <w:lvlText w:val="%1."/>
+      <w:lvlJc w:val="left"/>
+      <w:pPr>
+        <w:tabs>
+          <w:tab w:val="num" w:pos="720"/>
+        </w:tabs>
+        <w:ind w:left="720" w:hanging="360"/>
+      </w:pPr>
+      <w:rPr/>
+    </w:lvl>
+    <w:lvl w:ilvl="1">
+      <w:start w:val="1"/>
+      <w:numFmt w:val="decimal"/>
+      <w:lvlText w:val="%2."/>
+      <w:lvlJc w:val="left"/>
+      <w:pPr>
+        <w:tabs>
+          <w:tab w:val="num" w:pos="1080"/>
+        </w:tabs>
+        <w:ind w:left="1080" w:hanging="360"/>
+      </w:pPr>
+      <w:rPr/>
+    </w:lvl>
+    <w:lvl w:ilvl="2">
+      <w:start w:val="1"/>
+      <w:numFmt w:val="decimal"/>
+      <w:lvlText w:val="%3."/>
+      <w:lvlJc w:val="left"/>
+      <w:pPr>
+        <w:tabs>
+          <w:tab w:val="num" w:pos="1440"/>
+        </w:tabs>
+        <w:ind w:left="1440" w:hanging="360"/>
+      </w:pPr>
+      <w:rPr/>
+    </w:lvl>
+    <w:lvl w:ilvl="3">
+      <w:start w:val="1"/>
+      <w:numFmt w:val="decimal"/>
+      <w:lvlText w:val="%4."/>
+      <w:lvlJc w:val="left"/>
+      <w:pPr>
+        <w:tabs>
+          <w:tab w:val="num" w:pos="1800"/>
+        </w:tabs>
+        <w:ind w:left="1800" w:hanging="360"/>
+      </w:pPr>
+      <w:rPr/>
+    </w:lvl>
+    <w:lvl w:ilvl="4">
+      <w:start w:val="1"/>
+      <w:numFmt w:val="decimal"/>
+      <w:lvlText w:val="%5."/>
+      <w:lvlJc w:val="left"/>
+      <w:pPr>
+        <w:tabs>
+          <w:tab w:val="num" w:pos="2160"/>
+        </w:tabs>
+        <w:ind w:left="2160" w:hanging="360"/>
+      </w:pPr>
+      <w:rPr/>
+    </w:lvl>
+    <w:lvl w:ilvl="5">
+      <w:start w:val="1"/>
+      <w:numFmt w:val="decimal"/>
+      <w:lvlText w:val="%6."/>
+      <w:lvlJc w:val="left"/>
+      <w:pPr>
+        <w:tabs>
+          <w:tab w:val="num" w:pos="2520"/>
+        </w:tabs>
+        <w:ind w:left="2520" w:hanging="360"/>
+      </w:pPr>
+      <w:rPr/>
+    </w:lvl>
+    <w:lvl w:ilvl="6">
+      <w:start w:val="1"/>
+      <w:numFmt w:val="decimal"/>
+      <w:lvlText w:val="%7."/>
+      <w:lvlJc w:val="left"/>
+      <w:pPr>
+        <w:tabs>
+          <w:tab w:val="num" w:pos="2880"/>
+        </w:tabs>
+        <w:ind w:left="2880" w:hanging="360"/>
+      </w:pPr>
+      <w:rPr/>
+    </w:lvl>
+    <w:lvl w:ilvl="7">
+      <w:start w:val="1"/>
+      <w:numFmt w:val="decimal"/>
+      <w:lvlText w:val="%8."/>
+      <w:lvlJc w:val="left"/>
+      <w:pPr>
+        <w:tabs>
+          <w:tab w:val="num" w:pos="3240"/>
+        </w:tabs>
+        <w:ind w:left="3240" w:hanging="360"/>
+      </w:pPr>
+      <w:rPr/>
+    </w:lvl>
+    <w:lvl w:ilvl="8">
+      <w:start w:val="1"/>
+      <w:numFmt w:val="decimal"/>
+      <w:lvlText w:val="%9."/>
+      <w:lvlJc w:val="left"/>
+      <w:pPr>
+        <w:tabs>
+          <w:tab w:val="num" w:pos="3600"/>
+        </w:tabs>
+        <w:ind w:left="3600" w:hanging="360"/>
+      </w:pPr>
+      <w:rPr/>
+    </w:lvl>
+  </w:abstractNum>
+  <w:abstractNum w:abstractNumId="4">
+    <w:lvl w:ilvl="0">
+      <w:start w:val="1"/>
+      <w:numFmt w:val="decimal"/>
+      <w:lvlText w:val="%1."/>
+      <w:lvlJc w:val="left"/>
+      <w:pPr>
+        <w:tabs>
+          <w:tab w:val="num" w:pos="780"/>
+        </w:tabs>
+        <w:ind w:left="780" w:hanging="360"/>
+      </w:pPr>
+      <w:rPr/>
+    </w:lvl>
+    <w:lvl w:ilvl="1">
+      <w:start w:val="1"/>
+      <w:numFmt w:val="decimal"/>
+      <w:lvlText w:val="%2."/>
+      <w:lvlJc w:val="left"/>
+      <w:pPr>
+        <w:tabs>
+          <w:tab w:val="num" w:pos="1140"/>
+        </w:tabs>
+        <w:ind w:left="1140" w:hanging="360"/>
+      </w:pPr>
+      <w:rPr/>
+    </w:lvl>
+    <w:lvl w:ilvl="2">
+      <w:start w:val="1"/>
+      <w:numFmt w:val="decimal"/>
+      <w:lvlText w:val="%3."/>
+      <w:lvlJc w:val="left"/>
+      <w:pPr>
+        <w:tabs>
+          <w:tab w:val="num" w:pos="1500"/>
+        </w:tabs>
+        <w:ind w:left="1500" w:hanging="360"/>
+      </w:pPr>
+      <w:rPr/>
+    </w:lvl>
+    <w:lvl w:ilvl="3">
+      <w:start w:val="1"/>
+      <w:numFmt w:val="decimal"/>
+      <w:lvlText w:val="%4."/>
+      <w:lvlJc w:val="left"/>
+      <w:pPr>
+        <w:tabs>
+          <w:tab w:val="num" w:pos="1860"/>
+        </w:tabs>
+        <w:ind w:left="1860" w:hanging="360"/>
+      </w:pPr>
+      <w:rPr/>
+    </w:lvl>
+    <w:lvl w:ilvl="4">
+      <w:start w:val="1"/>
+      <w:numFmt w:val="decimal"/>
+      <w:lvlText w:val="%5."/>
+      <w:lvlJc w:val="left"/>
+      <w:pPr>
+        <w:tabs>
+          <w:tab w:val="num" w:pos="2220"/>
+        </w:tabs>
+        <w:ind w:left="2220" w:hanging="360"/>
+      </w:pPr>
+      <w:rPr/>
+    </w:lvl>
+    <w:lvl w:ilvl="5">
+      <w:start w:val="1"/>
+      <w:numFmt w:val="decimal"/>
+      <w:lvlText w:val="%6."/>
+      <w:lvlJc w:val="left"/>
+      <w:pPr>
+        <w:tabs>
+          <w:tab w:val="num" w:pos="2580"/>
+        </w:tabs>
+        <w:ind w:left="2580" w:hanging="360"/>
+      </w:pPr>
+      <w:rPr/>
+    </w:lvl>
+    <w:lvl w:ilvl="6">
+      <w:start w:val="1"/>
+      <w:numFmt w:val="decimal"/>
+      <w:lvlText w:val="%7."/>
+      <w:lvlJc w:val="left"/>
+      <w:pPr>
+        <w:tabs>
+          <w:tab w:val="num" w:pos="2940"/>
+        </w:tabs>
+        <w:ind w:left="2940" w:hanging="360"/>
+      </w:pPr>
+      <w:rPr/>
+    </w:lvl>
+    <w:lvl w:ilvl="7">
+      <w:start w:val="1"/>
+      <w:numFmt w:val="decimal"/>
+      <w:lvlText w:val="%8."/>
+      <w:lvlJc w:val="left"/>
+      <w:pPr>
+        <w:tabs>
+          <w:tab w:val="num" w:pos="3300"/>
+        </w:tabs>
+        <w:ind w:left="3300" w:hanging="360"/>
+      </w:pPr>
+      <w:rPr/>
+    </w:lvl>
+    <w:lvl w:ilvl="8">
+      <w:start w:val="1"/>
+      <w:numFmt w:val="decimal"/>
+      <w:lvlText w:val="%9."/>
+      <w:lvlJc w:val="left"/>
+      <w:pPr>
+        <w:tabs>
+          <w:tab w:val="num" w:pos="3660"/>
+        </w:tabs>
+        <w:ind w:left="3660" w:hanging="360"/>
+      </w:pPr>
+      <w:rPr/>
+    </w:lvl>
+  </w:abstractNum>
+  <w:abstractNum w:abstractNumId="5">
+    <w:lvl w:ilvl="0">
+      <w:start w:val="1"/>
       <w:numFmt w:val="none"/>
       <w:suff w:val="nothing"/>
       <w:lvlText w:val=""/>
@@ -930,7 +1329,7 @@
       </w:pPr>
     </w:lvl>
   </w:abstractNum>
-  <w:abstractNum w:abstractNumId="4">
+  <w:abstractNum w:abstractNumId="6">
     <w:lvl w:ilvl="0">
       <w:start w:val="1"/>
       <w:numFmt w:val="lowerLetter"/>
@@ -1049,7 +1448,7 @@
       <w:rPr/>
     </w:lvl>
   </w:abstractNum>
-  <w:abstractNum w:abstractNumId="5">
+  <w:abstractNum w:abstractNumId="7">
     <w:lvl w:ilvl="0">
       <w:start w:val="1"/>
       <w:numFmt w:val="lowerLetter"/>
@@ -1182,6 +1581,12 @@
   </w:num>
   <w:num w:numId="5">
     <w:abstractNumId w:val="5"/>
+  </w:num>
+  <w:num w:numId="6">
+    <w:abstractNumId w:val="6"/>
+  </w:num>
+  <w:num w:numId="7">
+    <w:abstractNumId w:val="7"/>
   </w:num>
 </w:numbering>
 </file>

</xml_diff>

<commit_message>
Add first version of login
</commit_message>
<xml_diff>
--- a/Design/Session management.docx
+++ b/Design/Session management.docx
@@ -110,11 +110,7 @@
       </w:pPr>
       <w:r>
         <w:rPr/>
-        <w:t xml:space="preserve">Generate session token </w:t>
-      </w:r>
-      <w:r>
-        <w:rPr/>
-        <w:t>(2 hours expiry)</w:t>
+        <w:t>Generate session token (2 hours expiry)</w:t>
       </w:r>
     </w:p>
     <w:p>
@@ -305,6 +301,117 @@
         <w:pStyle w:val="Normal"/>
         <w:numPr>
           <w:ilvl w:val="0"/>
+          <w:numId w:val="5"/>
+        </w:numPr>
+        <w:bidi w:val="0"/>
+        <w:jc w:val="left"/>
+        <w:rPr/>
+      </w:pPr>
+      <w:r>
+        <w:rPr/>
+        <w:t>Generate session token (5 mins expiry) →</w:t>
+      </w:r>
+      <w:r>
+        <w:rPr/>
+        <w:t xml:space="preserve"> don‘t use it for the actual trip_id</w:t>
+      </w:r>
+    </w:p>
+    <w:p>
+      <w:pPr>
+        <w:pStyle w:val="Normal"/>
+        <w:numPr>
+          <w:ilvl w:val="0"/>
+          <w:numId w:val="5"/>
+        </w:numPr>
+        <w:bidi w:val="0"/>
+        <w:jc w:val="left"/>
+        <w:rPr/>
+      </w:pPr>
+      <w:r>
+        <w:rPr/>
+        <w:t>Insert into session</w:t>
+      </w:r>
+    </w:p>
+    <w:p>
+      <w:pPr>
+        <w:pStyle w:val="Normal"/>
+        <w:numPr>
+          <w:ilvl w:val="1"/>
+          <w:numId w:val="5"/>
+        </w:numPr>
+        <w:bidi w:val="0"/>
+        <w:jc w:val="left"/>
+        <w:rPr/>
+      </w:pPr>
+      <w:r>
+        <w:rPr/>
+        <w:t>token = value from a</w:t>
+      </w:r>
+    </w:p>
+    <w:p>
+      <w:pPr>
+        <w:pStyle w:val="Normal"/>
+        <w:numPr>
+          <w:ilvl w:val="1"/>
+          <w:numId w:val="5"/>
+        </w:numPr>
+        <w:bidi w:val="0"/>
+        <w:jc w:val="left"/>
+        <w:rPr/>
+      </w:pPr>
+      <w:r>
+        <w:rPr/>
+        <w:t>expiry_timestamp = 5 mins</w:t>
+      </w:r>
+    </w:p>
+    <w:p>
+      <w:pPr>
+        <w:pStyle w:val="Normal"/>
+        <w:numPr>
+          <w:ilvl w:val="0"/>
+          <w:numId w:val="5"/>
+        </w:numPr>
+        <w:bidi w:val="0"/>
+        <w:jc w:val="left"/>
+        <w:rPr/>
+      </w:pPr>
+      <w:r>
+        <w:rPr/>
+        <w:t>Don‘t e</w:t>
+      </w:r>
+      <w:r>
+        <w:rPr/>
+        <w:t>xchange former session token id with the newly created one for the same trip</w:t>
+      </w:r>
+    </w:p>
+    <w:p>
+      <w:pPr>
+        <w:pStyle w:val="Normal"/>
+        <w:bidi w:val="0"/>
+        <w:jc w:val="left"/>
+        <w:rPr/>
+      </w:pPr>
+      <w:r>
+        <w:rPr/>
+      </w:r>
+    </w:p>
+    <w:p>
+      <w:pPr>
+        <w:pStyle w:val="Normal"/>
+        <w:bidi w:val="0"/>
+        <w:jc w:val="left"/>
+        <w:rPr/>
+      </w:pPr>
+      <w:r>
+        <w:rPr/>
+        <w:t>User logs in</w:t>
+      </w:r>
+    </w:p>
+    <w:p>
+      <w:pPr>
+        <w:pStyle w:val="Normal"/>
+        <w:numPr>
+          <w:ilvl w:val="0"/>
           <w:numId w:val="6"/>
         </w:numPr>
         <w:bidi w:val="0"/>
@@ -313,7 +420,7 @@
       </w:pPr>
       <w:r>
         <w:rPr/>
-        <w:t>Generate session token (5 mins expiry)</w:t>
+        <w:t>Generate session token (24 hours expiry)</w:t>
       </w:r>
     </w:p>
     <w:p>
@@ -361,66 +468,23 @@
       </w:pPr>
       <w:r>
         <w:rPr/>
-        <w:t>expiry_timestamp = 5 mins</w:t>
-      </w:r>
-    </w:p>
-    <w:p>
-      <w:pPr>
-        <w:pStyle w:val="Normal"/>
-        <w:bidi w:val="0"/>
-        <w:jc w:val="left"/>
-        <w:rPr/>
-      </w:pPr>
-      <w:r>
-        <w:rPr/>
-      </w:r>
-    </w:p>
-    <w:p>
-      <w:pPr>
-        <w:pStyle w:val="Normal"/>
-        <w:bidi w:val="0"/>
-        <w:jc w:val="left"/>
-        <w:rPr/>
-      </w:pPr>
-      <w:r>
-        <w:rPr/>
-        <w:t>User logs in</w:t>
-      </w:r>
-    </w:p>
-    <w:p>
-      <w:pPr>
-        <w:pStyle w:val="Normal"/>
-        <w:numPr>
-          <w:ilvl w:val="0"/>
-          <w:numId w:val="7"/>
-        </w:numPr>
-        <w:bidi w:val="0"/>
-        <w:jc w:val="left"/>
-        <w:rPr/>
-      </w:pPr>
-      <w:r>
-        <w:rPr/>
-        <w:t xml:space="preserve">Generate session token </w:t>
-      </w:r>
-      <w:r>
-        <w:rPr/>
-        <w:t>(24 hours expiry)</w:t>
-      </w:r>
-    </w:p>
-    <w:p>
-      <w:pPr>
-        <w:pStyle w:val="Normal"/>
-        <w:numPr>
-          <w:ilvl w:val="0"/>
-          <w:numId w:val="7"/>
-        </w:numPr>
-        <w:bidi w:val="0"/>
-        <w:jc w:val="left"/>
-        <w:rPr/>
-      </w:pPr>
-      <w:r>
-        <w:rPr/>
-        <w:t>Insert into session</w:t>
+        <w:t>expiry_timestamp = 24 Hours</w:t>
+      </w:r>
+    </w:p>
+    <w:p>
+      <w:pPr>
+        <w:pStyle w:val="Normal"/>
+        <w:numPr>
+          <w:ilvl w:val="0"/>
+          <w:numId w:val="6"/>
+        </w:numPr>
+        <w:bidi w:val="0"/>
+        <w:jc w:val="left"/>
+        <w:rPr/>
+      </w:pPr>
+      <w:r>
+        <w:rPr/>
+        <w:t>Update Trip</w:t>
       </w:r>
     </w:p>
     <w:p>
@@ -428,15 +492,31 @@
         <w:pStyle w:val="Normal"/>
         <w:numPr>
           <w:ilvl w:val="1"/>
-          <w:numId w:val="7"/>
-        </w:numPr>
-        <w:bidi w:val="0"/>
-        <w:jc w:val="left"/>
-        <w:rPr/>
-      </w:pPr>
-      <w:r>
-        <w:rPr/>
-        <w:t>token = value from a</w:t>
+          <w:numId w:val="6"/>
+        </w:numPr>
+        <w:bidi w:val="0"/>
+        <w:jc w:val="left"/>
+        <w:rPr/>
+      </w:pPr>
+      <w:r>
+        <w:rPr/>
+        <w:t>session_id = „“</w:t>
+      </w:r>
+    </w:p>
+    <w:p>
+      <w:pPr>
+        <w:pStyle w:val="Normal"/>
+        <w:numPr>
+          <w:ilvl w:val="0"/>
+          <w:numId w:val="6"/>
+        </w:numPr>
+        <w:bidi w:val="0"/>
+        <w:jc w:val="left"/>
+        <w:rPr/>
+      </w:pPr>
+      <w:r>
+        <w:rPr/>
+        <w:t>Insert into user_trip</w:t>
       </w:r>
     </w:p>
     <w:p>
@@ -444,39 +524,15 @@
         <w:pStyle w:val="Normal"/>
         <w:numPr>
           <w:ilvl w:val="1"/>
-          <w:numId w:val="7"/>
-        </w:numPr>
-        <w:bidi w:val="0"/>
-        <w:jc w:val="left"/>
-        <w:rPr/>
-      </w:pPr>
-      <w:r>
-        <w:rPr/>
-        <w:t>expiry_timestamp = 2</w:t>
-      </w:r>
-      <w:r>
-        <w:rPr/>
-        <w:t>4</w:t>
-      </w:r>
-      <w:r>
-        <w:rPr/>
-        <w:t xml:space="preserve"> Hours</w:t>
-      </w:r>
-    </w:p>
-    <w:p>
-      <w:pPr>
-        <w:pStyle w:val="Normal"/>
-        <w:numPr>
-          <w:ilvl w:val="0"/>
-          <w:numId w:val="7"/>
-        </w:numPr>
-        <w:bidi w:val="0"/>
-        <w:jc w:val="left"/>
-        <w:rPr/>
-      </w:pPr>
-      <w:r>
-        <w:rPr/>
-        <w:t>Update Trip</w:t>
+          <w:numId w:val="6"/>
+        </w:numPr>
+        <w:bidi w:val="0"/>
+        <w:jc w:val="left"/>
+        <w:rPr/>
+      </w:pPr>
+      <w:r>
+        <w:rPr/>
+        <w:t>user_id = id of user loged in</w:t>
       </w:r>
     </w:p>
     <w:p>
@@ -484,63 +540,7 @@
         <w:pStyle w:val="Normal"/>
         <w:numPr>
           <w:ilvl w:val="1"/>
-          <w:numId w:val="7"/>
-        </w:numPr>
-        <w:bidi w:val="0"/>
-        <w:jc w:val="left"/>
-        <w:rPr/>
-      </w:pPr>
-      <w:r>
-        <w:rPr/>
-        <w:t>session_id = „“</w:t>
-      </w:r>
-    </w:p>
-    <w:p>
-      <w:pPr>
-        <w:pStyle w:val="Normal"/>
-        <w:numPr>
-          <w:ilvl w:val="0"/>
-          <w:numId w:val="7"/>
-        </w:numPr>
-        <w:bidi w:val="0"/>
-        <w:jc w:val="left"/>
-        <w:rPr/>
-      </w:pPr>
-      <w:r>
-        <w:rPr/>
-        <w:t>Insert into user_trip</w:t>
-      </w:r>
-    </w:p>
-    <w:p>
-      <w:pPr>
-        <w:pStyle w:val="Normal"/>
-        <w:numPr>
-          <w:ilvl w:val="1"/>
-          <w:numId w:val="7"/>
-        </w:numPr>
-        <w:bidi w:val="0"/>
-        <w:jc w:val="left"/>
-        <w:rPr/>
-      </w:pPr>
-      <w:r>
-        <w:rPr/>
-        <w:t>user_id = id of user l</w:t>
-      </w:r>
-      <w:r>
-        <w:rPr/>
-        <w:t>o</w:t>
-      </w:r>
-      <w:r>
-        <w:rPr/>
-        <w:t>ged in</w:t>
-      </w:r>
-    </w:p>
-    <w:p>
-      <w:pPr>
-        <w:pStyle w:val="Normal"/>
-        <w:numPr>
-          <w:ilvl w:val="1"/>
-          <w:numId w:val="7"/>
+          <w:numId w:val="6"/>
         </w:numPr>
         <w:bidi w:val="0"/>
         <w:jc w:val="left"/>
@@ -712,7 +712,15 @@
       </w:pPr>
       <w:r>
         <w:rPr/>
-        <w:t>2 hours token: token === trip.sessionId</w:t>
+        <w:t>2 hours token: token</w:t>
+      </w:r>
+      <w:r>
+        <w:rPr/>
+        <w:t>Id</w:t>
+      </w:r>
+      <w:r>
+        <w:rPr/>
+        <w:t xml:space="preserve"> === trip.sessionId</w:t>
       </w:r>
     </w:p>
     <w:p>
@@ -744,7 +752,11 @@
       </w:pPr>
       <w:r>
         <w:rPr/>
-        <w:t>24 hours token: valtio session state → loggedIn</w:t>
+        <w:t xml:space="preserve">24 hours token: valtio session state → loggedIn </w:t>
+      </w:r>
+      <w:r>
+        <w:rPr/>
+        <w:t>|| session.user_id !=== null</w:t>
       </w:r>
     </w:p>
     <w:sectPr>
@@ -754,6 +766,7 @@
       <w:pgNumType w:fmt="decimal"/>
       <w:formProt w:val="false"/>
       <w:textDirection w:val="lrTb"/>
+      <w:docGrid w:type="default" w:linePitch="100" w:charSpace="0"/>
     </w:sectPr>
   </w:body>
 </w:document>
@@ -773,7 +786,6 @@
         </w:tabs>
         <w:ind w:left="720" w:hanging="360"/>
       </w:pPr>
-      <w:rPr/>
     </w:lvl>
     <w:lvl w:ilvl="1">
       <w:start w:val="1"/>
@@ -786,7 +798,6 @@
         </w:tabs>
         <w:ind w:left="1080" w:hanging="360"/>
       </w:pPr>
-      <w:rPr/>
     </w:lvl>
     <w:lvl w:ilvl="2">
       <w:start w:val="1"/>
@@ -799,7 +810,6 @@
         </w:tabs>
         <w:ind w:left="1440" w:hanging="360"/>
       </w:pPr>
-      <w:rPr/>
     </w:lvl>
     <w:lvl w:ilvl="3">
       <w:start w:val="1"/>
@@ -812,7 +822,6 @@
         </w:tabs>
         <w:ind w:left="1800" w:hanging="360"/>
       </w:pPr>
-      <w:rPr/>
     </w:lvl>
     <w:lvl w:ilvl="4">
       <w:start w:val="1"/>
@@ -825,7 +834,6 @@
         </w:tabs>
         <w:ind w:left="2160" w:hanging="360"/>
       </w:pPr>
-      <w:rPr/>
     </w:lvl>
     <w:lvl w:ilvl="5">
       <w:start w:val="1"/>
@@ -838,7 +846,6 @@
         </w:tabs>
         <w:ind w:left="2520" w:hanging="360"/>
       </w:pPr>
-      <w:rPr/>
     </w:lvl>
     <w:lvl w:ilvl="6">
       <w:start w:val="1"/>
@@ -851,7 +858,6 @@
         </w:tabs>
         <w:ind w:left="2880" w:hanging="360"/>
       </w:pPr>
-      <w:rPr/>
     </w:lvl>
     <w:lvl w:ilvl="7">
       <w:start w:val="1"/>
@@ -864,7 +870,6 @@
         </w:tabs>
         <w:ind w:left="3240" w:hanging="360"/>
       </w:pPr>
-      <w:rPr/>
     </w:lvl>
     <w:lvl w:ilvl="8">
       <w:start w:val="1"/>
@@ -877,7 +882,6 @@
         </w:tabs>
         <w:ind w:left="3600" w:hanging="360"/>
       </w:pPr>
-      <w:rPr/>
     </w:lvl>
   </w:abstractNum>
   <w:abstractNum w:abstractNumId="2">
@@ -892,7 +896,6 @@
         </w:tabs>
         <w:ind w:left="720" w:hanging="360"/>
       </w:pPr>
-      <w:rPr/>
     </w:lvl>
     <w:lvl w:ilvl="1">
       <w:start w:val="1"/>
@@ -905,7 +908,6 @@
         </w:tabs>
         <w:ind w:left="1080" w:hanging="360"/>
       </w:pPr>
-      <w:rPr/>
     </w:lvl>
     <w:lvl w:ilvl="2">
       <w:start w:val="1"/>
@@ -918,7 +920,6 @@
         </w:tabs>
         <w:ind w:left="1440" w:hanging="360"/>
       </w:pPr>
-      <w:rPr/>
     </w:lvl>
     <w:lvl w:ilvl="3">
       <w:start w:val="1"/>
@@ -931,7 +932,6 @@
         </w:tabs>
         <w:ind w:left="1800" w:hanging="360"/>
       </w:pPr>
-      <w:rPr/>
     </w:lvl>
     <w:lvl w:ilvl="4">
       <w:start w:val="1"/>
@@ -944,7 +944,6 @@
         </w:tabs>
         <w:ind w:left="2160" w:hanging="360"/>
       </w:pPr>
-      <w:rPr/>
     </w:lvl>
     <w:lvl w:ilvl="5">
       <w:start w:val="1"/>
@@ -957,7 +956,6 @@
         </w:tabs>
         <w:ind w:left="2520" w:hanging="360"/>
       </w:pPr>
-      <w:rPr/>
     </w:lvl>
     <w:lvl w:ilvl="6">
       <w:start w:val="1"/>
@@ -970,7 +968,6 @@
         </w:tabs>
         <w:ind w:left="2880" w:hanging="360"/>
       </w:pPr>
-      <w:rPr/>
     </w:lvl>
     <w:lvl w:ilvl="7">
       <w:start w:val="1"/>
@@ -983,7 +980,6 @@
         </w:tabs>
         <w:ind w:left="3240" w:hanging="360"/>
       </w:pPr>
-      <w:rPr/>
     </w:lvl>
     <w:lvl w:ilvl="8">
       <w:start w:val="1"/>
@@ -996,7 +992,6 @@
         </w:tabs>
         <w:ind w:left="3600" w:hanging="360"/>
       </w:pPr>
-      <w:rPr/>
     </w:lvl>
   </w:abstractNum>
   <w:abstractNum w:abstractNumId="3">
@@ -1011,7 +1006,6 @@
         </w:tabs>
         <w:ind w:left="720" w:hanging="360"/>
       </w:pPr>
-      <w:rPr/>
     </w:lvl>
     <w:lvl w:ilvl="1">
       <w:start w:val="1"/>
@@ -1024,7 +1018,6 @@
         </w:tabs>
         <w:ind w:left="1080" w:hanging="360"/>
       </w:pPr>
-      <w:rPr/>
     </w:lvl>
     <w:lvl w:ilvl="2">
       <w:start w:val="1"/>
@@ -1037,7 +1030,6 @@
         </w:tabs>
         <w:ind w:left="1440" w:hanging="360"/>
       </w:pPr>
-      <w:rPr/>
     </w:lvl>
     <w:lvl w:ilvl="3">
       <w:start w:val="1"/>
@@ -1050,7 +1042,6 @@
         </w:tabs>
         <w:ind w:left="1800" w:hanging="360"/>
       </w:pPr>
-      <w:rPr/>
     </w:lvl>
     <w:lvl w:ilvl="4">
       <w:start w:val="1"/>
@@ -1063,7 +1054,6 @@
         </w:tabs>
         <w:ind w:left="2160" w:hanging="360"/>
       </w:pPr>
-      <w:rPr/>
     </w:lvl>
     <w:lvl w:ilvl="5">
       <w:start w:val="1"/>
@@ -1076,7 +1066,6 @@
         </w:tabs>
         <w:ind w:left="2520" w:hanging="360"/>
       </w:pPr>
-      <w:rPr/>
     </w:lvl>
     <w:lvl w:ilvl="6">
       <w:start w:val="1"/>
@@ -1089,7 +1078,6 @@
         </w:tabs>
         <w:ind w:left="2880" w:hanging="360"/>
       </w:pPr>
-      <w:rPr/>
     </w:lvl>
     <w:lvl w:ilvl="7">
       <w:start w:val="1"/>
@@ -1102,7 +1090,6 @@
         </w:tabs>
         <w:ind w:left="3240" w:hanging="360"/>
       </w:pPr>
-      <w:rPr/>
     </w:lvl>
     <w:lvl w:ilvl="8">
       <w:start w:val="1"/>
@@ -1115,7 +1102,6 @@
         </w:tabs>
         <w:ind w:left="3600" w:hanging="360"/>
       </w:pPr>
-      <w:rPr/>
     </w:lvl>
   </w:abstractNum>
   <w:abstractNum w:abstractNumId="4">
@@ -1130,7 +1116,6 @@
         </w:tabs>
         <w:ind w:left="780" w:hanging="360"/>
       </w:pPr>
-      <w:rPr/>
     </w:lvl>
     <w:lvl w:ilvl="1">
       <w:start w:val="1"/>
@@ -1143,7 +1128,6 @@
         </w:tabs>
         <w:ind w:left="1140" w:hanging="360"/>
       </w:pPr>
-      <w:rPr/>
     </w:lvl>
     <w:lvl w:ilvl="2">
       <w:start w:val="1"/>
@@ -1156,7 +1140,6 @@
         </w:tabs>
         <w:ind w:left="1500" w:hanging="360"/>
       </w:pPr>
-      <w:rPr/>
     </w:lvl>
     <w:lvl w:ilvl="3">
       <w:start w:val="1"/>
@@ -1169,7 +1152,6 @@
         </w:tabs>
         <w:ind w:left="1860" w:hanging="360"/>
       </w:pPr>
-      <w:rPr/>
     </w:lvl>
     <w:lvl w:ilvl="4">
       <w:start w:val="1"/>
@@ -1182,7 +1164,6 @@
         </w:tabs>
         <w:ind w:left="2220" w:hanging="360"/>
       </w:pPr>
-      <w:rPr/>
     </w:lvl>
     <w:lvl w:ilvl="5">
       <w:start w:val="1"/>
@@ -1195,7 +1176,6 @@
         </w:tabs>
         <w:ind w:left="2580" w:hanging="360"/>
       </w:pPr>
-      <w:rPr/>
     </w:lvl>
     <w:lvl w:ilvl="6">
       <w:start w:val="1"/>
@@ -1208,7 +1188,6 @@
         </w:tabs>
         <w:ind w:left="2940" w:hanging="360"/>
       </w:pPr>
-      <w:rPr/>
     </w:lvl>
     <w:lvl w:ilvl="7">
       <w:start w:val="1"/>
@@ -1221,7 +1200,6 @@
         </w:tabs>
         <w:ind w:left="3300" w:hanging="360"/>
       </w:pPr>
-      <w:rPr/>
     </w:lvl>
     <w:lvl w:ilvl="8">
       <w:start w:val="1"/>
@@ -1234,12 +1212,231 @@
         </w:tabs>
         <w:ind w:left="3660" w:hanging="360"/>
       </w:pPr>
-      <w:rPr/>
     </w:lvl>
   </w:abstractNum>
   <w:abstractNum w:abstractNumId="5">
     <w:lvl w:ilvl="0">
       <w:start w:val="1"/>
+      <w:numFmt w:val="lowerLetter"/>
+      <w:lvlText w:val="%1)"/>
+      <w:lvlJc w:val="left"/>
+      <w:pPr>
+        <w:tabs>
+          <w:tab w:val="num" w:pos="720"/>
+        </w:tabs>
+        <w:ind w:left="720" w:hanging="360"/>
+      </w:pPr>
+    </w:lvl>
+    <w:lvl w:ilvl="1">
+      <w:start w:val="1"/>
+      <w:numFmt w:val="decimal"/>
+      <w:lvlText w:val="%2."/>
+      <w:lvlJc w:val="left"/>
+      <w:pPr>
+        <w:tabs>
+          <w:tab w:val="num" w:pos="1080"/>
+        </w:tabs>
+        <w:ind w:left="1080" w:hanging="360"/>
+      </w:pPr>
+    </w:lvl>
+    <w:lvl w:ilvl="2">
+      <w:start w:val="1"/>
+      <w:numFmt w:val="decimal"/>
+      <w:lvlText w:val="%3."/>
+      <w:lvlJc w:val="left"/>
+      <w:pPr>
+        <w:tabs>
+          <w:tab w:val="num" w:pos="1440"/>
+        </w:tabs>
+        <w:ind w:left="1440" w:hanging="360"/>
+      </w:pPr>
+    </w:lvl>
+    <w:lvl w:ilvl="3">
+      <w:start w:val="1"/>
+      <w:numFmt w:val="decimal"/>
+      <w:lvlText w:val="%4."/>
+      <w:lvlJc w:val="left"/>
+      <w:pPr>
+        <w:tabs>
+          <w:tab w:val="num" w:pos="1800"/>
+        </w:tabs>
+        <w:ind w:left="1800" w:hanging="360"/>
+      </w:pPr>
+    </w:lvl>
+    <w:lvl w:ilvl="4">
+      <w:start w:val="1"/>
+      <w:numFmt w:val="decimal"/>
+      <w:lvlText w:val="%5."/>
+      <w:lvlJc w:val="left"/>
+      <w:pPr>
+        <w:tabs>
+          <w:tab w:val="num" w:pos="2160"/>
+        </w:tabs>
+        <w:ind w:left="2160" w:hanging="360"/>
+      </w:pPr>
+    </w:lvl>
+    <w:lvl w:ilvl="5">
+      <w:start w:val="1"/>
+      <w:numFmt w:val="decimal"/>
+      <w:lvlText w:val="%6."/>
+      <w:lvlJc w:val="left"/>
+      <w:pPr>
+        <w:tabs>
+          <w:tab w:val="num" w:pos="2520"/>
+        </w:tabs>
+        <w:ind w:left="2520" w:hanging="360"/>
+      </w:pPr>
+    </w:lvl>
+    <w:lvl w:ilvl="6">
+      <w:start w:val="1"/>
+      <w:numFmt w:val="decimal"/>
+      <w:lvlText w:val="%7."/>
+      <w:lvlJc w:val="left"/>
+      <w:pPr>
+        <w:tabs>
+          <w:tab w:val="num" w:pos="2880"/>
+        </w:tabs>
+        <w:ind w:left="2880" w:hanging="360"/>
+      </w:pPr>
+    </w:lvl>
+    <w:lvl w:ilvl="7">
+      <w:start w:val="1"/>
+      <w:numFmt w:val="decimal"/>
+      <w:lvlText w:val="%8."/>
+      <w:lvlJc w:val="left"/>
+      <w:pPr>
+        <w:tabs>
+          <w:tab w:val="num" w:pos="3240"/>
+        </w:tabs>
+        <w:ind w:left="3240" w:hanging="360"/>
+      </w:pPr>
+    </w:lvl>
+    <w:lvl w:ilvl="8">
+      <w:start w:val="1"/>
+      <w:numFmt w:val="decimal"/>
+      <w:lvlText w:val="%9."/>
+      <w:lvlJc w:val="left"/>
+      <w:pPr>
+        <w:tabs>
+          <w:tab w:val="num" w:pos="3600"/>
+        </w:tabs>
+        <w:ind w:left="3600" w:hanging="360"/>
+      </w:pPr>
+    </w:lvl>
+  </w:abstractNum>
+  <w:abstractNum w:abstractNumId="6">
+    <w:lvl w:ilvl="0">
+      <w:start w:val="1"/>
+      <w:numFmt w:val="lowerLetter"/>
+      <w:lvlText w:val="%1)"/>
+      <w:lvlJc w:val="left"/>
+      <w:pPr>
+        <w:tabs>
+          <w:tab w:val="num" w:pos="720"/>
+        </w:tabs>
+        <w:ind w:left="720" w:hanging="360"/>
+      </w:pPr>
+    </w:lvl>
+    <w:lvl w:ilvl="1">
+      <w:start w:val="1"/>
+      <w:numFmt w:val="decimal"/>
+      <w:lvlText w:val="%2."/>
+      <w:lvlJc w:val="left"/>
+      <w:pPr>
+        <w:tabs>
+          <w:tab w:val="num" w:pos="1080"/>
+        </w:tabs>
+        <w:ind w:left="1080" w:hanging="360"/>
+      </w:pPr>
+    </w:lvl>
+    <w:lvl w:ilvl="2">
+      <w:start w:val="1"/>
+      <w:numFmt w:val="decimal"/>
+      <w:lvlText w:val="%3."/>
+      <w:lvlJc w:val="left"/>
+      <w:pPr>
+        <w:tabs>
+          <w:tab w:val="num" w:pos="1440"/>
+        </w:tabs>
+        <w:ind w:left="1440" w:hanging="360"/>
+      </w:pPr>
+    </w:lvl>
+    <w:lvl w:ilvl="3">
+      <w:start w:val="1"/>
+      <w:numFmt w:val="decimal"/>
+      <w:lvlText w:val="%4."/>
+      <w:lvlJc w:val="left"/>
+      <w:pPr>
+        <w:tabs>
+          <w:tab w:val="num" w:pos="1800"/>
+        </w:tabs>
+        <w:ind w:left="1800" w:hanging="360"/>
+      </w:pPr>
+    </w:lvl>
+    <w:lvl w:ilvl="4">
+      <w:start w:val="1"/>
+      <w:numFmt w:val="decimal"/>
+      <w:lvlText w:val="%5."/>
+      <w:lvlJc w:val="left"/>
+      <w:pPr>
+        <w:tabs>
+          <w:tab w:val="num" w:pos="2160"/>
+        </w:tabs>
+        <w:ind w:left="2160" w:hanging="360"/>
+      </w:pPr>
+    </w:lvl>
+    <w:lvl w:ilvl="5">
+      <w:start w:val="1"/>
+      <w:numFmt w:val="decimal"/>
+      <w:lvlText w:val="%6."/>
+      <w:lvlJc w:val="left"/>
+      <w:pPr>
+        <w:tabs>
+          <w:tab w:val="num" w:pos="2520"/>
+        </w:tabs>
+        <w:ind w:left="2520" w:hanging="360"/>
+      </w:pPr>
+    </w:lvl>
+    <w:lvl w:ilvl="6">
+      <w:start w:val="1"/>
+      <w:numFmt w:val="decimal"/>
+      <w:lvlText w:val="%7."/>
+      <w:lvlJc w:val="left"/>
+      <w:pPr>
+        <w:tabs>
+          <w:tab w:val="num" w:pos="2880"/>
+        </w:tabs>
+        <w:ind w:left="2880" w:hanging="360"/>
+      </w:pPr>
+    </w:lvl>
+    <w:lvl w:ilvl="7">
+      <w:start w:val="1"/>
+      <w:numFmt w:val="decimal"/>
+      <w:lvlText w:val="%8."/>
+      <w:lvlJc w:val="left"/>
+      <w:pPr>
+        <w:tabs>
+          <w:tab w:val="num" w:pos="3240"/>
+        </w:tabs>
+        <w:ind w:left="3240" w:hanging="360"/>
+      </w:pPr>
+    </w:lvl>
+    <w:lvl w:ilvl="8">
+      <w:start w:val="1"/>
+      <w:numFmt w:val="decimal"/>
+      <w:lvlText w:val="%9."/>
+      <w:lvlJc w:val="left"/>
+      <w:pPr>
+        <w:tabs>
+          <w:tab w:val="num" w:pos="3600"/>
+        </w:tabs>
+        <w:ind w:left="3600" w:hanging="360"/>
+      </w:pPr>
+    </w:lvl>
+  </w:abstractNum>
+  <w:abstractNum w:abstractNumId="7">
+    <w:lvl w:ilvl="0">
+      <w:start w:val="1"/>
       <w:numFmt w:val="none"/>
       <w:suff w:val="nothing"/>
       <w:lvlText w:val=""/>
@@ -1327,244 +1524,6 @@
       <w:pPr>
         <w:ind w:left="0" w:hanging="0"/>
       </w:pPr>
-    </w:lvl>
-  </w:abstractNum>
-  <w:abstractNum w:abstractNumId="6">
-    <w:lvl w:ilvl="0">
-      <w:start w:val="1"/>
-      <w:numFmt w:val="lowerLetter"/>
-      <w:lvlText w:val="%1)"/>
-      <w:lvlJc w:val="left"/>
-      <w:pPr>
-        <w:tabs>
-          <w:tab w:val="num" w:pos="720"/>
-        </w:tabs>
-        <w:ind w:left="720" w:hanging="360"/>
-      </w:pPr>
-      <w:rPr/>
-    </w:lvl>
-    <w:lvl w:ilvl="1">
-      <w:start w:val="1"/>
-      <w:numFmt w:val="decimal"/>
-      <w:lvlText w:val="%2."/>
-      <w:lvlJc w:val="left"/>
-      <w:pPr>
-        <w:tabs>
-          <w:tab w:val="num" w:pos="1080"/>
-        </w:tabs>
-        <w:ind w:left="1080" w:hanging="360"/>
-      </w:pPr>
-      <w:rPr/>
-    </w:lvl>
-    <w:lvl w:ilvl="2">
-      <w:start w:val="1"/>
-      <w:numFmt w:val="decimal"/>
-      <w:lvlText w:val="%3."/>
-      <w:lvlJc w:val="left"/>
-      <w:pPr>
-        <w:tabs>
-          <w:tab w:val="num" w:pos="1440"/>
-        </w:tabs>
-        <w:ind w:left="1440" w:hanging="360"/>
-      </w:pPr>
-      <w:rPr/>
-    </w:lvl>
-    <w:lvl w:ilvl="3">
-      <w:start w:val="1"/>
-      <w:numFmt w:val="decimal"/>
-      <w:lvlText w:val="%4."/>
-      <w:lvlJc w:val="left"/>
-      <w:pPr>
-        <w:tabs>
-          <w:tab w:val="num" w:pos="1800"/>
-        </w:tabs>
-        <w:ind w:left="1800" w:hanging="360"/>
-      </w:pPr>
-      <w:rPr/>
-    </w:lvl>
-    <w:lvl w:ilvl="4">
-      <w:start w:val="1"/>
-      <w:numFmt w:val="decimal"/>
-      <w:lvlText w:val="%5."/>
-      <w:lvlJc w:val="left"/>
-      <w:pPr>
-        <w:tabs>
-          <w:tab w:val="num" w:pos="2160"/>
-        </w:tabs>
-        <w:ind w:left="2160" w:hanging="360"/>
-      </w:pPr>
-      <w:rPr/>
-    </w:lvl>
-    <w:lvl w:ilvl="5">
-      <w:start w:val="1"/>
-      <w:numFmt w:val="decimal"/>
-      <w:lvlText w:val="%6."/>
-      <w:lvlJc w:val="left"/>
-      <w:pPr>
-        <w:tabs>
-          <w:tab w:val="num" w:pos="2520"/>
-        </w:tabs>
-        <w:ind w:left="2520" w:hanging="360"/>
-      </w:pPr>
-      <w:rPr/>
-    </w:lvl>
-    <w:lvl w:ilvl="6">
-      <w:start w:val="1"/>
-      <w:numFmt w:val="decimal"/>
-      <w:lvlText w:val="%7."/>
-      <w:lvlJc w:val="left"/>
-      <w:pPr>
-        <w:tabs>
-          <w:tab w:val="num" w:pos="2880"/>
-        </w:tabs>
-        <w:ind w:left="2880" w:hanging="360"/>
-      </w:pPr>
-      <w:rPr/>
-    </w:lvl>
-    <w:lvl w:ilvl="7">
-      <w:start w:val="1"/>
-      <w:numFmt w:val="decimal"/>
-      <w:lvlText w:val="%8."/>
-      <w:lvlJc w:val="left"/>
-      <w:pPr>
-        <w:tabs>
-          <w:tab w:val="num" w:pos="3240"/>
-        </w:tabs>
-        <w:ind w:left="3240" w:hanging="360"/>
-      </w:pPr>
-      <w:rPr/>
-    </w:lvl>
-    <w:lvl w:ilvl="8">
-      <w:start w:val="1"/>
-      <w:numFmt w:val="decimal"/>
-      <w:lvlText w:val="%9."/>
-      <w:lvlJc w:val="left"/>
-      <w:pPr>
-        <w:tabs>
-          <w:tab w:val="num" w:pos="3600"/>
-        </w:tabs>
-        <w:ind w:left="3600" w:hanging="360"/>
-      </w:pPr>
-      <w:rPr/>
-    </w:lvl>
-  </w:abstractNum>
-  <w:abstractNum w:abstractNumId="7">
-    <w:lvl w:ilvl="0">
-      <w:start w:val="1"/>
-      <w:numFmt w:val="lowerLetter"/>
-      <w:lvlText w:val="%1)"/>
-      <w:lvlJc w:val="left"/>
-      <w:pPr>
-        <w:tabs>
-          <w:tab w:val="num" w:pos="720"/>
-        </w:tabs>
-        <w:ind w:left="720" w:hanging="360"/>
-      </w:pPr>
-      <w:rPr/>
-    </w:lvl>
-    <w:lvl w:ilvl="1">
-      <w:start w:val="1"/>
-      <w:numFmt w:val="decimal"/>
-      <w:lvlText w:val="%2."/>
-      <w:lvlJc w:val="left"/>
-      <w:pPr>
-        <w:tabs>
-          <w:tab w:val="num" w:pos="1080"/>
-        </w:tabs>
-        <w:ind w:left="1080" w:hanging="360"/>
-      </w:pPr>
-      <w:rPr/>
-    </w:lvl>
-    <w:lvl w:ilvl="2">
-      <w:start w:val="1"/>
-      <w:numFmt w:val="decimal"/>
-      <w:lvlText w:val="%3."/>
-      <w:lvlJc w:val="left"/>
-      <w:pPr>
-        <w:tabs>
-          <w:tab w:val="num" w:pos="1440"/>
-        </w:tabs>
-        <w:ind w:left="1440" w:hanging="360"/>
-      </w:pPr>
-      <w:rPr/>
-    </w:lvl>
-    <w:lvl w:ilvl="3">
-      <w:start w:val="1"/>
-      <w:numFmt w:val="decimal"/>
-      <w:lvlText w:val="%4."/>
-      <w:lvlJc w:val="left"/>
-      <w:pPr>
-        <w:tabs>
-          <w:tab w:val="num" w:pos="1800"/>
-        </w:tabs>
-        <w:ind w:left="1800" w:hanging="360"/>
-      </w:pPr>
-      <w:rPr/>
-    </w:lvl>
-    <w:lvl w:ilvl="4">
-      <w:start w:val="1"/>
-      <w:numFmt w:val="decimal"/>
-      <w:lvlText w:val="%5."/>
-      <w:lvlJc w:val="left"/>
-      <w:pPr>
-        <w:tabs>
-          <w:tab w:val="num" w:pos="2160"/>
-        </w:tabs>
-        <w:ind w:left="2160" w:hanging="360"/>
-      </w:pPr>
-      <w:rPr/>
-    </w:lvl>
-    <w:lvl w:ilvl="5">
-      <w:start w:val="1"/>
-      <w:numFmt w:val="decimal"/>
-      <w:lvlText w:val="%6."/>
-      <w:lvlJc w:val="left"/>
-      <w:pPr>
-        <w:tabs>
-          <w:tab w:val="num" w:pos="2520"/>
-        </w:tabs>
-        <w:ind w:left="2520" w:hanging="360"/>
-      </w:pPr>
-      <w:rPr/>
-    </w:lvl>
-    <w:lvl w:ilvl="6">
-      <w:start w:val="1"/>
-      <w:numFmt w:val="decimal"/>
-      <w:lvlText w:val="%7."/>
-      <w:lvlJc w:val="left"/>
-      <w:pPr>
-        <w:tabs>
-          <w:tab w:val="num" w:pos="2880"/>
-        </w:tabs>
-        <w:ind w:left="2880" w:hanging="360"/>
-      </w:pPr>
-      <w:rPr/>
-    </w:lvl>
-    <w:lvl w:ilvl="7">
-      <w:start w:val="1"/>
-      <w:numFmt w:val="decimal"/>
-      <w:lvlText w:val="%8."/>
-      <w:lvlJc w:val="left"/>
-      <w:pPr>
-        <w:tabs>
-          <w:tab w:val="num" w:pos="3240"/>
-        </w:tabs>
-        <w:ind w:left="3240" w:hanging="360"/>
-      </w:pPr>
-      <w:rPr/>
-    </w:lvl>
-    <w:lvl w:ilvl="8">
-      <w:start w:val="1"/>
-      <w:numFmt w:val="decimal"/>
-      <w:lvlText w:val="%9."/>
-      <w:lvlJc w:val="left"/>
-      <w:pPr>
-        <w:tabs>
-          <w:tab w:val="num" w:pos="3600"/>
-        </w:tabs>
-        <w:ind w:left="3600" w:hanging="360"/>
-      </w:pPr>
-      <w:rPr/>
     </w:lvl>
   </w:abstractNum>
   <w:num w:numId="1">
@@ -1598,15 +1557,12 @@
       <w:rPr>
         <w:rFonts w:ascii="Liberation Serif" w:hAnsi="Liberation Serif" w:eastAsia="NSimSun" w:cs="Arial"/>
         <w:kern w:val="2"/>
-        <w:sz w:val="24"/>
         <w:szCs w:val="24"/>
         <w:lang w:val="de-DE" w:eastAsia="zh-CN" w:bidi="hi-IN"/>
       </w:rPr>
     </w:rPrDefault>
     <w:pPrDefault>
-      <w:pPr>
-        <w:widowControl/>
-      </w:pPr>
+      <w:pPr/>
     </w:pPrDefault>
   </w:docDefaults>
   <w:style w:type="paragraph" w:styleId="Normal">
@@ -1615,6 +1571,7 @@
     <w:pPr>
       <w:widowControl/>
       <w:bidi w:val="0"/>
+      <w:jc w:val="left"/>
     </w:pPr>
     <w:rPr>
       <w:rFonts w:ascii="Liberation Serif" w:hAnsi="Liberation Serif" w:eastAsia="NSimSun" w:cs="Arial"/>

</xml_diff>